<commit_message>
Actualización del Reparto con Non-Functional 🐱‍🚀
</commit_message>
<xml_diff>
--- a/Requirements/Reparto.docx
+++ b/Requirements/Reparto.docx
@@ -5596,8 +5596,6 @@
           <w:lang w:val="en-US"/>
         </w:rPr>
       </w:pPr>
-      <w:bookmarkStart w:id="0" w:name="_GoBack"/>
-      <w:bookmarkEnd w:id="0"/>
       <w:r>
         <w:rPr>
           <w:rFonts w:ascii="Calibri" w:hAnsi="Calibri" w:cs="Calibri"/>
@@ -5752,24 +5750,108 @@
         <w:rPr>
           <w:rFonts w:ascii="Calibri" w:eastAsia="Calibri" w:hAnsi="Calibri" w:cs="Calibri"/>
           <w:sz w:val="22"/>
-          <w:lang w:val="en-US"/>
-        </w:rPr>
-      </w:pPr>
-      <w:r>
-        <w:rPr>
-          <w:rFonts w:ascii="Calibri" w:eastAsia="Calibri" w:hAnsi="Calibri" w:cs="Calibri"/>
-          <w:sz w:val="22"/>
-          <w:lang w:val="en-US"/>
-        </w:rPr>
-        <w:t xml:space="preserve">The </w:t>
-      </w:r>
-      <w:r>
-        <w:rPr>
-          <w:rFonts w:ascii="Calibri" w:eastAsia="Calibri" w:hAnsi="Calibri" w:cs="Calibri"/>
-          <w:sz w:val="22"/>
-          <w:lang w:val="en-US"/>
-        </w:rPr>
-        <w:t>“Terms and Conditions” document must make it explicit why a visitor or a sponsor may be banned by the administrator</w:t>
+          <w:highlight w:val="cyan"/>
+          <w:lang w:val="en-US"/>
+        </w:rPr>
+      </w:pPr>
+      <w:r>
+        <w:rPr>
+          <w:rFonts w:ascii="Calibri" w:eastAsia="Calibri" w:hAnsi="Calibri" w:cs="Calibri"/>
+          <w:sz w:val="22"/>
+          <w:highlight w:val="cyan"/>
+          <w:lang w:val="en-US"/>
+        </w:rPr>
+        <w:t>The “Terms and Conditions” document must make it explicit why a visitor or a sponsor may be banned by the administrator.</w:t>
+      </w:r>
+    </w:p>
+    <w:p>
+      <w:pPr>
+        <w:pStyle w:val="Prrafodelista"/>
+        <w:numPr>
+          <w:ilvl w:val="0"/>
+          <w:numId w:val="9"/>
+        </w:numPr>
+        <w:spacing w:after="160" w:line="259" w:lineRule="auto"/>
+        <w:rPr>
+          <w:rFonts w:ascii="Calibri" w:eastAsia="Calibri" w:hAnsi="Calibri" w:cs="Calibri"/>
+          <w:sz w:val="22"/>
+          <w:highlight w:val="cyan"/>
+          <w:lang w:val="en-US"/>
+        </w:rPr>
+      </w:pPr>
+      <w:r>
+        <w:rPr>
+          <w:rFonts w:ascii="Calibri" w:eastAsia="Calibri" w:hAnsi="Calibri" w:cs="Calibri"/>
+          <w:sz w:val="22"/>
+          <w:lang w:val="en-US"/>
+        </w:rPr>
+        <w:t xml:space="preserve"> </w:t>
+      </w:r>
+      <w:r>
+        <w:rPr>
+          <w:rFonts w:ascii="Calibri" w:eastAsia="Calibri" w:hAnsi="Calibri" w:cs="Calibri"/>
+          <w:sz w:val="22"/>
+          <w:highlight w:val="cyan"/>
+          <w:lang w:val="en-US"/>
+        </w:rPr>
+        <w:t>The “Terms and Conditions” document must make explicit the reasons why a group, announcement, comment or review may be considered as inappropriate and thus, may be removed from the system by the administrator.</w:t>
+      </w:r>
+    </w:p>
+    <w:p>
+      <w:pPr>
+        <w:pStyle w:val="Prrafodelista"/>
+        <w:numPr>
+          <w:ilvl w:val="0"/>
+          <w:numId w:val="9"/>
+        </w:numPr>
+        <w:rPr>
+          <w:rFonts w:ascii="Calibri" w:eastAsia="Calibri" w:hAnsi="Calibri" w:cs="Calibri"/>
+          <w:sz w:val="22"/>
+          <w:highlight w:val="yellow"/>
+          <w:lang w:val="en-US"/>
+        </w:rPr>
+      </w:pPr>
+      <w:r>
+        <w:rPr>
+          <w:rFonts w:ascii="Calibri" w:eastAsia="Calibri" w:hAnsi="Calibri" w:cs="Calibri"/>
+          <w:sz w:val="22"/>
+          <w:highlight w:val="yellow"/>
+          <w:lang w:val="en-US"/>
+        </w:rPr>
+        <w:t>The system will be run in Spain, so it must comply with the Spanish regulations except for: the requirement in LOPD regarding keeping files and communications secure and the requirement in LSSI regarding informing the Chamber of Commerce about the internet domain.</w:t>
+      </w:r>
+    </w:p>
+    <w:p>
+      <w:pPr>
+        <w:pStyle w:val="Prrafodelista"/>
+        <w:numPr>
+          <w:ilvl w:val="0"/>
+          <w:numId w:val="9"/>
+        </w:numPr>
+        <w:spacing w:after="160" w:line="259" w:lineRule="auto"/>
+        <w:rPr>
+          <w:rFonts w:ascii="Calibri" w:eastAsia="Calibri" w:hAnsi="Calibri" w:cs="Calibri"/>
+          <w:sz w:val="22"/>
+          <w:lang w:val="en-US"/>
+        </w:rPr>
+      </w:pPr>
+      <w:r>
+        <w:rPr>
+          <w:rFonts w:ascii="Calibri" w:eastAsia="Calibri" w:hAnsi="Calibri" w:cs="Calibri"/>
+          <w:sz w:val="22"/>
+          <w:highlight w:val="yellow"/>
+          <w:lang w:val="en-US"/>
+        </w:rPr>
+        <w:t xml:space="preserve">Exhibitions that have passed must be </w:t>
+      </w:r>
+      <w:r>
+        <w:rPr>
+          <w:rFonts w:ascii="Calibri" w:eastAsia="Calibri" w:hAnsi="Calibri" w:cs="Calibri"/>
+          <w:sz w:val="22"/>
+          <w:highlight w:val="cyan"/>
+          <w:lang w:val="en-US"/>
+        </w:rPr>
+        <w:t>flagged in listings and whenever they are displayed</w:t>
       </w:r>
       <w:r>
         <w:rPr>
@@ -5791,32 +5873,78 @@
         <w:rPr>
           <w:rFonts w:ascii="Calibri" w:eastAsia="Calibri" w:hAnsi="Calibri" w:cs="Calibri"/>
           <w:sz w:val="22"/>
-          <w:lang w:val="en-US"/>
-        </w:rPr>
-      </w:pPr>
-      <w:r>
-        <w:rPr>
-          <w:rFonts w:ascii="Calibri" w:eastAsia="Calibri" w:hAnsi="Calibri" w:cs="Calibri"/>
-          <w:sz w:val="22"/>
-          <w:lang w:val="en-US"/>
-        </w:rPr>
-        <w:t xml:space="preserve"> </w:t>
-      </w:r>
-      <w:r>
-        <w:rPr>
-          <w:rFonts w:ascii="Calibri" w:eastAsia="Calibri" w:hAnsi="Calibri" w:cs="Calibri"/>
-          <w:sz w:val="22"/>
-          <w:lang w:val="en-US"/>
-        </w:rPr>
-        <w:t>The “Terms and Conditions” document must make explicit the reasons why a group, announcement, comment or review may be considered as inappropriate and thus, may be removed from the system by the administrator</w:t>
-      </w:r>
-      <w:r>
-        <w:rPr>
-          <w:rFonts w:ascii="Calibri" w:eastAsia="Calibri" w:hAnsi="Calibri" w:cs="Calibri"/>
-          <w:sz w:val="22"/>
-          <w:lang w:val="en-US"/>
-        </w:rPr>
-        <w:t>.</w:t>
+          <w:highlight w:val="yellow"/>
+          <w:lang w:val="en-US"/>
+        </w:rPr>
+      </w:pPr>
+      <w:r>
+        <w:rPr>
+          <w:rFonts w:ascii="Calibri" w:eastAsia="Calibri" w:hAnsi="Calibri" w:cs="Calibri"/>
+          <w:sz w:val="22"/>
+          <w:highlight w:val="yellow"/>
+          <w:lang w:val="en-US"/>
+        </w:rPr>
+        <w:t>The system must be configured with the following taboo word by default: “sex”, “</w:t>
+      </w:r>
+      <w:proofErr w:type="spellStart"/>
+      <w:r>
+        <w:rPr>
+          <w:rFonts w:ascii="Calibri" w:eastAsia="Calibri" w:hAnsi="Calibri" w:cs="Calibri"/>
+          <w:sz w:val="22"/>
+          <w:highlight w:val="yellow"/>
+          <w:lang w:val="en-US"/>
+        </w:rPr>
+        <w:t>viagra</w:t>
+      </w:r>
+      <w:proofErr w:type="spellEnd"/>
+      <w:r>
+        <w:rPr>
+          <w:rFonts w:ascii="Calibri" w:eastAsia="Calibri" w:hAnsi="Calibri" w:cs="Calibri"/>
+          <w:sz w:val="22"/>
+          <w:highlight w:val="yellow"/>
+          <w:lang w:val="en-US"/>
+        </w:rPr>
+        <w:t>”, “</w:t>
+      </w:r>
+      <w:proofErr w:type="spellStart"/>
+      <w:r>
+        <w:rPr>
+          <w:rFonts w:ascii="Calibri" w:eastAsia="Calibri" w:hAnsi="Calibri" w:cs="Calibri"/>
+          <w:sz w:val="22"/>
+          <w:highlight w:val="yellow"/>
+          <w:lang w:val="en-US"/>
+        </w:rPr>
+        <w:t>cialis</w:t>
+      </w:r>
+      <w:proofErr w:type="spellEnd"/>
+      <w:r>
+        <w:rPr>
+          <w:rFonts w:ascii="Calibri" w:eastAsia="Calibri" w:hAnsi="Calibri" w:cs="Calibri"/>
+          <w:sz w:val="22"/>
+          <w:highlight w:val="yellow"/>
+          <w:lang w:val="en-US"/>
+        </w:rPr>
+        <w:t>”, “</w:t>
+      </w:r>
+      <w:proofErr w:type="spellStart"/>
+      <w:r>
+        <w:rPr>
+          <w:rFonts w:ascii="Calibri" w:eastAsia="Calibri" w:hAnsi="Calibri" w:cs="Calibri"/>
+          <w:sz w:val="22"/>
+          <w:highlight w:val="yellow"/>
+          <w:lang w:val="en-US"/>
+        </w:rPr>
+        <w:t>sexo</w:t>
+      </w:r>
+      <w:proofErr w:type="spellEnd"/>
+      <w:r>
+        <w:rPr>
+          <w:rFonts w:ascii="Calibri" w:eastAsia="Calibri" w:hAnsi="Calibri" w:cs="Calibri"/>
+          <w:sz w:val="22"/>
+          <w:highlight w:val="yellow"/>
+          <w:lang w:val="en-US"/>
+        </w:rPr>
+        <w:t>” and “porn”.</w:t>
       </w:r>
     </w:p>
     <w:p>
@@ -5826,19 +5954,22 @@
           <w:ilvl w:val="0"/>
           <w:numId w:val="9"/>
         </w:numPr>
-        <w:rPr>
-          <w:rFonts w:ascii="Calibri" w:eastAsia="Calibri" w:hAnsi="Calibri" w:cs="Calibri"/>
-          <w:sz w:val="22"/>
-          <w:lang w:val="en-US"/>
-        </w:rPr>
-      </w:pPr>
-      <w:r>
-        <w:rPr>
-          <w:rFonts w:ascii="Calibri" w:eastAsia="Calibri" w:hAnsi="Calibri" w:cs="Calibri"/>
-          <w:sz w:val="22"/>
-          <w:lang w:val="en-US"/>
-        </w:rPr>
-        <w:t>The system will be run in Spain, so it must comply with the Spanish regulations except for: the requirement in LOPD regarding keeping files and communications secure and the requirement in LSSI regarding informing the Chamber of Commerce about the internet domain.</w:t>
+        <w:spacing w:after="160" w:line="259" w:lineRule="auto"/>
+        <w:rPr>
+          <w:rFonts w:ascii="Calibri" w:eastAsia="Calibri" w:hAnsi="Calibri" w:cs="Calibri"/>
+          <w:sz w:val="22"/>
+          <w:highlight w:val="cyan"/>
+          <w:lang w:val="en-US"/>
+        </w:rPr>
+      </w:pPr>
+      <w:r>
+        <w:rPr>
+          <w:rFonts w:ascii="Calibri" w:eastAsia="Calibri" w:hAnsi="Calibri" w:cs="Calibri"/>
+          <w:sz w:val="22"/>
+          <w:highlight w:val="cyan"/>
+          <w:lang w:val="en-US"/>
+        </w:rPr>
+        <w:t>Closed groups can only be fully displayed by its members.</w:t>
       </w:r>
     </w:p>
     <w:p>
@@ -5852,24 +5983,18 @@
         <w:rPr>
           <w:rFonts w:ascii="Calibri" w:eastAsia="Calibri" w:hAnsi="Calibri" w:cs="Calibri"/>
           <w:sz w:val="22"/>
-          <w:lang w:val="en-US"/>
-        </w:rPr>
-      </w:pPr>
-      <w:r>
-        <w:rPr>
-          <w:rFonts w:ascii="Calibri" w:eastAsia="Calibri" w:hAnsi="Calibri" w:cs="Calibri"/>
-          <w:sz w:val="22"/>
-          <w:lang w:val="en-US"/>
-        </w:rPr>
-        <w:t xml:space="preserve">Exhibitions </w:t>
-      </w:r>
-      <w:r>
-        <w:rPr>
-          <w:rFonts w:ascii="Calibri" w:eastAsia="Calibri" w:hAnsi="Calibri" w:cs="Calibri"/>
-          <w:sz w:val="22"/>
-          <w:lang w:val="en-US"/>
-        </w:rPr>
-        <w:t>that have passed must be flagged in listings and whenever they are displayed.</w:t>
+          <w:highlight w:val="green"/>
+          <w:lang w:val="en-US"/>
+        </w:rPr>
+      </w:pPr>
+      <w:r>
+        <w:rPr>
+          <w:rFonts w:ascii="Calibri" w:eastAsia="Calibri" w:hAnsi="Calibri" w:cs="Calibri"/>
+          <w:sz w:val="22"/>
+          <w:highlight w:val="green"/>
+          <w:lang w:val="en-US"/>
+        </w:rPr>
+        <w:t>The default VAT tax is 20%.</w:t>
       </w:r>
     </w:p>
     <w:p>
@@ -5883,168 +6008,80 @@
         <w:rPr>
           <w:rFonts w:ascii="Calibri" w:eastAsia="Calibri" w:hAnsi="Calibri" w:cs="Calibri"/>
           <w:sz w:val="22"/>
-          <w:lang w:val="en-US"/>
-        </w:rPr>
-      </w:pPr>
-      <w:r>
-        <w:rPr>
-          <w:rFonts w:ascii="Calibri" w:eastAsia="Calibri" w:hAnsi="Calibri" w:cs="Calibri"/>
-          <w:sz w:val="22"/>
-          <w:lang w:val="en-US"/>
-        </w:rPr>
-        <w:t xml:space="preserve">The </w:t>
-      </w:r>
-      <w:r>
-        <w:rPr>
-          <w:rFonts w:ascii="Calibri" w:eastAsia="Calibri" w:hAnsi="Calibri" w:cs="Calibri"/>
-          <w:sz w:val="22"/>
-          <w:lang w:val="en-US"/>
-        </w:rPr>
-        <w:t>system must be configured with the following taboo word by default: “sex”, “</w:t>
+          <w:highlight w:val="green"/>
+          <w:lang w:val="en-US"/>
+        </w:rPr>
+      </w:pPr>
+      <w:r>
+        <w:rPr>
+          <w:rFonts w:ascii="Calibri" w:eastAsia="Calibri" w:hAnsi="Calibri" w:cs="Calibri"/>
+          <w:sz w:val="22"/>
+          <w:highlight w:val="green"/>
+          <w:lang w:val="en-US"/>
+        </w:rPr>
+        <w:t>The default tree of categories is (“CATEGORY”</w:t>
+      </w:r>
+      <w:r>
+        <w:rPr>
+          <w:rFonts w:ascii="Calibri" w:eastAsia="Calibri" w:hAnsi="Calibri" w:cs="Calibri"/>
+          <w:sz w:val="22"/>
+          <w:highlight w:val="green"/>
+          <w:lang w:val="en-US"/>
+        </w:rPr>
+        <w:sym w:font="Wingdings" w:char="F0E0"/>
+      </w:r>
+      <w:r>
+        <w:rPr>
+          <w:rFonts w:ascii="Calibri" w:eastAsia="Calibri" w:hAnsi="Calibri" w:cs="Calibri"/>
+          <w:sz w:val="22"/>
+          <w:highlight w:val="green"/>
+          <w:lang w:val="en-US"/>
+        </w:rPr>
+        <w:t>(“Paintings”</w:t>
+      </w:r>
+      <w:r>
+        <w:rPr>
+          <w:rFonts w:ascii="Calibri" w:eastAsia="Calibri" w:hAnsi="Calibri" w:cs="Calibri"/>
+          <w:sz w:val="22"/>
+          <w:highlight w:val="green"/>
+          <w:lang w:val="en-US"/>
+        </w:rPr>
+        <w:sym w:font="Wingdings" w:char="F0E0"/>
+      </w:r>
+      <w:r>
+        <w:rPr>
+          <w:rFonts w:ascii="Calibri" w:eastAsia="Calibri" w:hAnsi="Calibri" w:cs="Calibri"/>
+          <w:sz w:val="22"/>
+          <w:highlight w:val="green"/>
+          <w:lang w:val="en-US"/>
+        </w:rPr>
+        <w:t>(“Byzantine Painting”, “Renaissance”, “Baroque”, “Rococo”, “</w:t>
       </w:r>
       <w:proofErr w:type="spellStart"/>
       <w:r>
         <w:rPr>
           <w:rFonts w:ascii="Calibri" w:eastAsia="Calibri" w:hAnsi="Calibri" w:cs="Calibri"/>
           <w:sz w:val="22"/>
-          <w:lang w:val="en-US"/>
-        </w:rPr>
-        <w:t>viag</w:t>
-      </w:r>
-      <w:r>
-        <w:rPr>
-          <w:rFonts w:ascii="Calibri" w:eastAsia="Calibri" w:hAnsi="Calibri" w:cs="Calibri"/>
-          <w:sz w:val="22"/>
-          <w:lang w:val="en-US"/>
-        </w:rPr>
-        <w:t>ra</w:t>
+          <w:highlight w:val="green"/>
+          <w:lang w:val="en-US"/>
+        </w:rPr>
+        <w:t>Contemporaine</w:t>
       </w:r>
       <w:proofErr w:type="spellEnd"/>
       <w:r>
         <w:rPr>
           <w:rFonts w:ascii="Calibri" w:eastAsia="Calibri" w:hAnsi="Calibri" w:cs="Calibri"/>
           <w:sz w:val="22"/>
-          <w:lang w:val="en-US"/>
-        </w:rPr>
-        <w:t>”, “</w:t>
-      </w:r>
-      <w:proofErr w:type="spellStart"/>
-      <w:r>
-        <w:rPr>
-          <w:rFonts w:ascii="Calibri" w:eastAsia="Calibri" w:hAnsi="Calibri" w:cs="Calibri"/>
-          <w:sz w:val="22"/>
-          <w:lang w:val="en-US"/>
-        </w:rPr>
-        <w:t>cialis</w:t>
-      </w:r>
-      <w:proofErr w:type="spellEnd"/>
-      <w:r>
-        <w:rPr>
-          <w:rFonts w:ascii="Calibri" w:eastAsia="Calibri" w:hAnsi="Calibri" w:cs="Calibri"/>
-          <w:sz w:val="22"/>
-          <w:lang w:val="en-US"/>
-        </w:rPr>
-        <w:t>”, “</w:t>
-      </w:r>
-      <w:proofErr w:type="spellStart"/>
-      <w:r>
-        <w:rPr>
-          <w:rFonts w:ascii="Calibri" w:eastAsia="Calibri" w:hAnsi="Calibri" w:cs="Calibri"/>
-          <w:sz w:val="22"/>
-          <w:lang w:val="en-US"/>
-        </w:rPr>
-        <w:t>sexo</w:t>
-      </w:r>
-      <w:proofErr w:type="spellEnd"/>
-      <w:r>
-        <w:rPr>
-          <w:rFonts w:ascii="Calibri" w:eastAsia="Calibri" w:hAnsi="Calibri" w:cs="Calibri"/>
-          <w:sz w:val="22"/>
-          <w:lang w:val="en-US"/>
-        </w:rPr>
-        <w:t>” and “porn”</w:t>
-      </w:r>
-      <w:r>
-        <w:rPr>
-          <w:rFonts w:ascii="Calibri" w:eastAsia="Calibri" w:hAnsi="Calibri" w:cs="Calibri"/>
-          <w:sz w:val="22"/>
-          <w:lang w:val="en-US"/>
-        </w:rPr>
-        <w:t>.</w:t>
-      </w:r>
-    </w:p>
-    <w:p>
-      <w:pPr>
-        <w:pStyle w:val="Prrafodelista"/>
-        <w:numPr>
-          <w:ilvl w:val="0"/>
-          <w:numId w:val="9"/>
-        </w:numPr>
-        <w:spacing w:after="160" w:line="259" w:lineRule="auto"/>
-        <w:rPr>
-          <w:rFonts w:ascii="Calibri" w:eastAsia="Calibri" w:hAnsi="Calibri" w:cs="Calibri"/>
-          <w:sz w:val="22"/>
-          <w:lang w:val="en-US"/>
-        </w:rPr>
-      </w:pPr>
-      <w:r>
-        <w:rPr>
-          <w:rFonts w:ascii="Calibri" w:eastAsia="Calibri" w:hAnsi="Calibri" w:cs="Calibri"/>
-          <w:sz w:val="22"/>
-          <w:lang w:val="en-US"/>
-        </w:rPr>
-        <w:t>Closed groups can only be fully displayed by its members.</w:t>
-      </w:r>
-    </w:p>
-    <w:p>
-      <w:pPr>
-        <w:pStyle w:val="Prrafodelista"/>
-        <w:numPr>
-          <w:ilvl w:val="0"/>
-          <w:numId w:val="9"/>
-        </w:numPr>
-        <w:spacing w:after="160" w:line="259" w:lineRule="auto"/>
-        <w:rPr>
-          <w:rFonts w:ascii="Calibri" w:eastAsia="Calibri" w:hAnsi="Calibri" w:cs="Calibri"/>
-          <w:sz w:val="22"/>
-          <w:lang w:val="en-US"/>
-        </w:rPr>
-      </w:pPr>
-      <w:r>
-        <w:rPr>
-          <w:rFonts w:ascii="Calibri" w:eastAsia="Calibri" w:hAnsi="Calibri" w:cs="Calibri"/>
-          <w:sz w:val="22"/>
-          <w:lang w:val="en-US"/>
-        </w:rPr>
-        <w:t>The default VAT tax is 20%.</w:t>
-      </w:r>
-    </w:p>
-    <w:p>
-      <w:pPr>
-        <w:pStyle w:val="Prrafodelista"/>
-        <w:numPr>
-          <w:ilvl w:val="0"/>
-          <w:numId w:val="9"/>
-        </w:numPr>
-        <w:spacing w:after="160" w:line="259" w:lineRule="auto"/>
-        <w:rPr>
-          <w:rFonts w:ascii="Calibri" w:eastAsia="Calibri" w:hAnsi="Calibri" w:cs="Calibri"/>
-          <w:sz w:val="22"/>
-          <w:lang w:val="en-US"/>
-        </w:rPr>
-      </w:pPr>
-      <w:r>
-        <w:rPr>
-          <w:rFonts w:ascii="Calibri" w:eastAsia="Calibri" w:hAnsi="Calibri" w:cs="Calibri"/>
-          <w:sz w:val="22"/>
-          <w:lang w:val="en-US"/>
-        </w:rPr>
-        <w:t>The default tree of categories is (“CATEGORY”</w:t>
-      </w:r>
-      <w:r>
-        <w:rPr>
-          <w:rFonts w:ascii="Calibri" w:eastAsia="Calibri" w:hAnsi="Calibri" w:cs="Calibri"/>
-          <w:sz w:val="22"/>
+          <w:highlight w:val="green"/>
+          <w:lang w:val="en-US"/>
+        </w:rPr>
+        <w:t>”)), (“Sculptures”</w:t>
+      </w:r>
+      <w:r>
+        <w:rPr>
+          <w:rFonts w:ascii="Calibri" w:eastAsia="Calibri" w:hAnsi="Calibri" w:cs="Calibri"/>
+          <w:sz w:val="22"/>
+          <w:highlight w:val="green"/>
           <w:lang w:val="en-US"/>
         </w:rPr>
         <w:sym w:font="Wingdings" w:char="F0E0"/>
@@ -6053,14 +6090,16 @@
         <w:rPr>
           <w:rFonts w:ascii="Calibri" w:eastAsia="Calibri" w:hAnsi="Calibri" w:cs="Calibri"/>
           <w:sz w:val="22"/>
-          <w:lang w:val="en-US"/>
-        </w:rPr>
-        <w:t>(“Paintings”</w:t>
-      </w:r>
-      <w:r>
-        <w:rPr>
-          <w:rFonts w:ascii="Calibri" w:eastAsia="Calibri" w:hAnsi="Calibri" w:cs="Calibri"/>
-          <w:sz w:val="22"/>
+          <w:highlight w:val="green"/>
+          <w:lang w:val="en-US"/>
+        </w:rPr>
+        <w:t xml:space="preserve"> (“Mesopotamia”, “Egypt”, “Ancient Greece”, “Gothic”)), “Other Arts” </w:t>
+      </w:r>
+      <w:r>
+        <w:rPr>
+          <w:rFonts w:ascii="Calibri" w:eastAsia="Calibri" w:hAnsi="Calibri" w:cs="Calibri"/>
+          <w:sz w:val="22"/>
+          <w:highlight w:val="green"/>
           <w:lang w:val="en-US"/>
         </w:rPr>
         <w:sym w:font="Wingdings" w:char="F0E0"/>
@@ -6069,32 +6108,16 @@
         <w:rPr>
           <w:rFonts w:ascii="Calibri" w:eastAsia="Calibri" w:hAnsi="Calibri" w:cs="Calibri"/>
           <w:sz w:val="22"/>
-          <w:lang w:val="en-US"/>
-        </w:rPr>
-        <w:t>(“Byzantine Painting”, “Renaissance”, “Baroque”, “Rococo”, “</w:t>
-      </w:r>
-      <w:proofErr w:type="spellStart"/>
-      <w:r>
-        <w:rPr>
-          <w:rFonts w:ascii="Calibri" w:eastAsia="Calibri" w:hAnsi="Calibri" w:cs="Calibri"/>
-          <w:sz w:val="22"/>
-          <w:lang w:val="en-US"/>
-        </w:rPr>
-        <w:t>Contemporaine</w:t>
-      </w:r>
-      <w:proofErr w:type="spellEnd"/>
-      <w:r>
-        <w:rPr>
-          <w:rFonts w:ascii="Calibri" w:eastAsia="Calibri" w:hAnsi="Calibri" w:cs="Calibri"/>
-          <w:sz w:val="22"/>
-          <w:lang w:val="en-US"/>
-        </w:rPr>
-        <w:t>”)), (“Sculptures”</w:t>
-      </w:r>
-      <w:r>
-        <w:rPr>
-          <w:rFonts w:ascii="Calibri" w:eastAsia="Calibri" w:hAnsi="Calibri" w:cs="Calibri"/>
-          <w:sz w:val="22"/>
+          <w:highlight w:val="green"/>
+          <w:lang w:val="en-US"/>
+        </w:rPr>
+        <w:t xml:space="preserve"> (“Modern Arts” </w:t>
+      </w:r>
+      <w:r>
+        <w:rPr>
+          <w:rFonts w:ascii="Calibri" w:eastAsia="Calibri" w:hAnsi="Calibri" w:cs="Calibri"/>
+          <w:sz w:val="22"/>
+          <w:highlight w:val="green"/>
           <w:lang w:val="en-US"/>
         </w:rPr>
         <w:sym w:font="Wingdings" w:char="F0E0"/>
@@ -6103,38 +6126,7 @@
         <w:rPr>
           <w:rFonts w:ascii="Calibri" w:eastAsia="Calibri" w:hAnsi="Calibri" w:cs="Calibri"/>
           <w:sz w:val="22"/>
-          <w:lang w:val="en-US"/>
-        </w:rPr>
-        <w:t xml:space="preserve"> (“Mesopotamia”, “Egypt”, “Ancient Greece”, “Gothic”)), “Other Arts” </w:t>
-      </w:r>
-      <w:r>
-        <w:rPr>
-          <w:rFonts w:ascii="Calibri" w:eastAsia="Calibri" w:hAnsi="Calibri" w:cs="Calibri"/>
-          <w:sz w:val="22"/>
-          <w:lang w:val="en-US"/>
-        </w:rPr>
-        <w:sym w:font="Wingdings" w:char="F0E0"/>
-      </w:r>
-      <w:r>
-        <w:rPr>
-          <w:rFonts w:ascii="Calibri" w:eastAsia="Calibri" w:hAnsi="Calibri" w:cs="Calibri"/>
-          <w:sz w:val="22"/>
-          <w:lang w:val="en-US"/>
-        </w:rPr>
-        <w:t xml:space="preserve"> (“Modern Arts” </w:t>
-      </w:r>
-      <w:r>
-        <w:rPr>
-          <w:rFonts w:ascii="Calibri" w:eastAsia="Calibri" w:hAnsi="Calibri" w:cs="Calibri"/>
-          <w:sz w:val="22"/>
-          <w:lang w:val="en-US"/>
-        </w:rPr>
-        <w:sym w:font="Wingdings" w:char="F0E0"/>
-      </w:r>
-      <w:r>
-        <w:rPr>
-          <w:rFonts w:ascii="Calibri" w:eastAsia="Calibri" w:hAnsi="Calibri" w:cs="Calibri"/>
-          <w:sz w:val="22"/>
+          <w:highlight w:val="green"/>
           <w:lang w:val="en-US"/>
         </w:rPr>
         <w:t xml:space="preserve"> (“Abstract Art”, “Modern Style”, “Postmodern Era”, “Avant-Garde”, “Pop History”)))</w:t>
@@ -6143,6 +6135,7 @@
         <w:rPr>
           <w:rFonts w:ascii="Calibri" w:eastAsia="Calibri" w:hAnsi="Calibri" w:cs="Calibri"/>
           <w:sz w:val="22"/>
+          <w:highlight w:val="green"/>
           <w:lang w:val="en-US"/>
         </w:rPr>
         <w:t>.</w:t>
@@ -6172,16 +6165,27 @@
         <w:rPr>
           <w:rFonts w:ascii="Calibri" w:eastAsia="Calibri" w:hAnsi="Calibri" w:cs="Calibri"/>
           <w:sz w:val="22"/>
-          <w:lang w:val="en-US"/>
-        </w:rPr>
-      </w:pPr>
-      <w:r>
-        <w:rPr>
-          <w:rFonts w:ascii="Calibri" w:eastAsia="Calibri" w:hAnsi="Calibri" w:cs="Calibri"/>
-          <w:sz w:val="22"/>
-          <w:lang w:val="en-US"/>
-        </w:rPr>
-        <w:t>Whenever a sponsorship is shown to either directors or sponsors, it must be rendered differently depending on its status. ACCEPTED sponsorships should be rendered in grass-green (#42f46b), TIME_NEGOCIATION ones should use a yellowish tone (#e9f241) unless the corresponding proposed starting period starts in less than a week, in which case, an orange hue to attract user’s attention is requested (#f4aa42). PENDING sponsorships should use light royal blue as color (#41a6f4), whereas REJECTED will use a reddish hue (#f45642). Finally, EXPIRED sponsorships will be rendered using light purple (#d9baff).</w:t>
+          <w:highlight w:val="cyan"/>
+          <w:lang w:val="en-US"/>
+        </w:rPr>
+      </w:pPr>
+      <w:r>
+        <w:rPr>
+          <w:rFonts w:ascii="Calibri" w:eastAsia="Calibri" w:hAnsi="Calibri" w:cs="Calibri"/>
+          <w:sz w:val="22"/>
+          <w:highlight w:val="yellow"/>
+          <w:lang w:val="en-US"/>
+        </w:rPr>
+        <w:t xml:space="preserve">Whenever a sponsorship is shown to either directors or sponsors, it must be rendered differently depending on its status. ACCEPTED sponsorships should be rendered in grass-green (#42f46b), TIME_NEGOCIATION ones should use a yellowish tone (#e9f241) unless the corresponding proposed starting </w:t>
+      </w:r>
+      <w:r>
+        <w:rPr>
+          <w:rFonts w:ascii="Calibri" w:eastAsia="Calibri" w:hAnsi="Calibri" w:cs="Calibri"/>
+          <w:sz w:val="22"/>
+          <w:highlight w:val="cyan"/>
+          <w:lang w:val="en-US"/>
+        </w:rPr>
+        <w:t>period starts in less than a week, in which case, an orange hue to attract user’s attention is requested (#f4aa42). PENDING sponsorships should use light royal blue as color (#41a6f4), whereas REJECTED will use a reddish hue (#f45642). Finally, EXPIRED sponsorships will be rendered using light purple (#d9baff).</w:t>
       </w:r>
     </w:p>
     <w:p>
@@ -6194,13 +6198,17 @@
         <w:rPr>
           <w:rFonts w:ascii="Calibri" w:eastAsia="Calibri" w:hAnsi="Calibri" w:cs="Calibri"/>
           <w:sz w:val="22"/>
-          <w:lang w:val="en-US"/>
-        </w:rPr>
-      </w:pPr>
-      <w:r>
-        <w:rPr>
-          <w:rFonts w:ascii="Calibri" w:eastAsia="Calibri" w:hAnsi="Calibri" w:cs="Calibri"/>
-          <w:sz w:val="22"/>
+          <w:highlight w:val="cyan"/>
+          <w:lang w:val="en-US"/>
+        </w:rPr>
+      </w:pPr>
+      <w:bookmarkStart w:id="0" w:name="_GoBack"/>
+      <w:bookmarkEnd w:id="0"/>
+      <w:r>
+        <w:rPr>
+          <w:rFonts w:ascii="Calibri" w:eastAsia="Calibri" w:hAnsi="Calibri" w:cs="Calibri"/>
+          <w:sz w:val="22"/>
+          <w:highlight w:val="cyan"/>
           <w:lang w:val="en-US"/>
         </w:rPr>
         <w:t xml:space="preserve">Prices are stored without taxes, except for the </w:t>
@@ -6209,6 +6217,7 @@
         <w:rPr>
           <w:rFonts w:ascii="Calibri" w:eastAsia="Calibri" w:hAnsi="Calibri" w:cs="Calibri"/>
           <w:sz w:val="22"/>
+          <w:highlight w:val="cyan"/>
           <w:lang w:val="en-US"/>
         </w:rPr>
         <w:t>day pass</w:t>
@@ -6217,6 +6226,7 @@
         <w:rPr>
           <w:rFonts w:ascii="Calibri" w:eastAsia="Calibri" w:hAnsi="Calibri" w:cs="Calibri"/>
           <w:sz w:val="22"/>
+          <w:highlight w:val="cyan"/>
           <w:lang w:val="en-US"/>
         </w:rPr>
         <w:t>, which must show the final price.</w:t>
@@ -9072,7 +9082,7 @@
 </file>
 
 <file path=customXml/itemProps1.xml><?xml version="1.0" encoding="utf-8"?>
-<ds:datastoreItem xmlns:ds="http://schemas.openxmlformats.org/officeDocument/2006/customXml" ds:itemID="{2415A7E0-B40C-441F-A9A1-E965CAE36D0A}">
+<ds:datastoreItem xmlns:ds="http://schemas.openxmlformats.org/officeDocument/2006/customXml" ds:itemID="{D3E785D8-DAF2-4264-AA79-CE87C0B26E3F}">
   <ds:schemaRefs>
     <ds:schemaRef ds:uri="http://schemas.openxmlformats.org/officeDocument/2006/bibliography"/>
   </ds:schemaRefs>

</xml_diff>